<commit_message>
Rendering tables as .docx files for publisher. Minor changes in codebase to achieve this. Including table and figure captions as separate documents. Including Aim3_2019_master_data.xlsx. Renamed child .csv that stem from "master_data.xlsx". Updated codebase to reflect renaming of files.
</commit_message>
<xml_diff>
--- a/manuscript/submissions_revisions/Aponte_Bolivar_title_page.docx
+++ b/manuscript/submissions_revisions/Aponte_Bolivar_title_page.docx
@@ -42,7 +42,13 @@
         <w:rPr>
           <w:vertAlign w:val="superscript"/>
         </w:rPr>
-        <w:t>2</w:t>
+        <w:t>2,</w:t>
+      </w:r>
+      <w:r>
+        <w:rPr>
+          <w:vertAlign w:val="superscript"/>
+        </w:rPr>
+        <w:t>3</w:t>
       </w:r>
       <w:r>
         <w:rPr/>

</xml_diff>